<commit_message>
Updates to the FactEWFrameworkMetrics table to include LeaOrganizationName and updates to population script and instructions
</commit_message>
<xml_diff>
--- a/Indicators/High school graduation/Education to Workforce Instructions.docx
+++ b/Indicators/High school graduation/Education to Workforce Instructions.docx
@@ -598,13 +598,7 @@
         <w:t>Set to “Bachelor’s degree" if</w:t>
       </w:r>
       <w:r>
-        <w:t xml:space="preserve"> </w:t>
-      </w:r>
-      <w:r>
-        <w:t>Parent Guardian Highest Level of Education Completed Description begins with the word “</w:t>
-      </w:r>
-      <w:r>
-        <w:t>Bachelor”</w:t>
+        <w:t xml:space="preserve"> Parent Guardian Highest Level of Education Completed Description begins with the word “Bachelor”</w:t>
       </w:r>
     </w:p>
     <w:p>
@@ -617,16 +611,7 @@
       </w:pPr>
       <w:r>
         <w:lastRenderedPageBreak/>
-        <w:t xml:space="preserve">Set to “Master’s degree” if </w:t>
-      </w:r>
-      <w:r>
-        <w:t>Parent Guardian Highest Level of Education Completed Description begins with the word “</w:t>
-      </w:r>
-      <w:r>
-        <w:t>Masters</w:t>
-      </w:r>
-      <w:r>
-        <w:t>”</w:t>
+        <w:t>Set to “Master’s degree” if Parent Guardian Highest Level of Education Completed Description begins with the word “Masters”</w:t>
       </w:r>
     </w:p>
     <w:p>
@@ -644,16 +629,7 @@
         <w:t>High school equivalency (e.g., GED)</w:t>
       </w:r>
       <w:r>
-        <w:t xml:space="preserve">” if </w:t>
-      </w:r>
-      <w:r>
-        <w:t xml:space="preserve">Parent Guardian Highest Level of Education Completed Description begins with the </w:t>
-      </w:r>
-      <w:r>
-        <w:t>phrase</w:t>
-      </w:r>
-      <w:r>
-        <w:t xml:space="preserve"> “</w:t>
+        <w:t>” if Parent Guardian Highest Level of Education Completed Description begins with the phrase “</w:t>
       </w:r>
       <w:r>
         <w:t>High school equivalency (e.g., GED)</w:t>
@@ -674,10 +650,7 @@
         <w:t>Set to “Some college but no degree</w:t>
       </w:r>
       <w:r>
-        <w:t xml:space="preserve">” if </w:t>
-      </w:r>
-      <w:r>
-        <w:t>Parent Guardian Highest Level of Education Completed Description begins with the phrase “</w:t>
+        <w:t>” if Parent Guardian Highest Level of Education Completed Description begins with the phrase “</w:t>
       </w:r>
       <w:r>
         <w:t>Some college but no degree</w:t>
@@ -1014,6 +987,21 @@
       <w:pPr>
         <w:pStyle w:val="ListParagraph"/>
         <w:numPr>
+          <w:ilvl w:val="2"/>
+          <w:numId w:val="5"/>
+        </w:numPr>
+      </w:pPr>
+      <w:r>
+        <w:t xml:space="preserve">Local Education Agency </w:t>
+      </w:r>
+      <w:r>
+        <w:t>Organization Name</w:t>
+      </w:r>
+    </w:p>
+    <w:p>
+      <w:pPr>
+        <w:pStyle w:val="ListParagraph"/>
+        <w:numPr>
           <w:ilvl w:val="0"/>
           <w:numId w:val="5"/>
         </w:numPr>
@@ -1055,6 +1043,7 @@
         </w:numPr>
       </w:pPr>
       <w:r>
+        <w:lastRenderedPageBreak/>
         <w:t>High School Diploma Type</w:t>
       </w:r>
     </w:p>
@@ -1317,6 +1306,18 @@
       </w:pPr>
       <w:r>
         <w:t>Local Education Agency Identifier (Sea)</w:t>
+      </w:r>
+    </w:p>
+    <w:p>
+      <w:pPr>
+        <w:pStyle w:val="ListParagraph"/>
+        <w:numPr>
+          <w:ilvl w:val="2"/>
+          <w:numId w:val="5"/>
+        </w:numPr>
+      </w:pPr>
+      <w:r>
+        <w:t>Local Education Agency Organization Name</w:t>
       </w:r>
     </w:p>
     <w:p>
@@ -2490,6 +2491,7 @@
   <w:style w:type="character" w:default="1" w:styleId="DefaultParagraphFont">
     <w:name w:val="Default Paragraph Font"/>
     <w:uiPriority w:val="1"/>
+    <w:semiHidden/>
     <w:unhideWhenUsed/>
   </w:style>
   <w:style w:type="table" w:default="1" w:styleId="TableNormal">

</xml_diff>